<commit_message>
En el manual del admin
</commit_message>
<xml_diff>
--- a/Trabajo_Fin_Grado/Oliver_Donoso_Victor_TFG.docx
+++ b/Trabajo_Fin_Grado/Oliver_Donoso_Victor_TFG.docx
@@ -16,7 +16,7 @@
           <v:rect id="rectole0000000000" o:spid="_x0000_i1025" style="width:43.5pt;height:57pt" o:ole="" o:preferrelative="t" stroked="f">
             <v:imagedata r:id="rId5" o:title=""/>
           </v:rect>
-          <o:OLEObject Type="Embed" ProgID="StaticMetafile" ShapeID="rectole0000000000" DrawAspect="Content" ObjectID="_1811059635" r:id="rId6"/>
+          <o:OLEObject Type="Embed" ProgID="StaticMetafile" ShapeID="rectole0000000000" DrawAspect="Content" ObjectID="_1811061464" r:id="rId6"/>
         </w:object>
       </w:r>
     </w:p>
@@ -6980,6 +6980,7 @@
       <w:r>
         <w:rPr>
           <w:rFonts w:ascii="Calibri" w:eastAsia="Calibri" w:hAnsi="Calibri" w:cs="Calibri"/>
+          <w:noProof/>
         </w:rPr>
         <w:drawing>
           <wp:inline distT="0" distB="0" distL="0" distR="0" wp14:anchorId="6158AB0A" wp14:editId="20D60CA5">
@@ -7079,6 +7080,7 @@
       <w:r>
         <w:rPr>
           <w:rFonts w:ascii="Calibri" w:eastAsia="Calibri" w:hAnsi="Calibri" w:cs="Calibri"/>
+          <w:noProof/>
         </w:rPr>
         <w:drawing>
           <wp:inline distT="0" distB="0" distL="0" distR="0" wp14:anchorId="4BC3CBCF" wp14:editId="120B2F82">
@@ -7217,6 +7219,7 @@
       <w:r>
         <w:rPr>
           <w:rFonts w:ascii="Calibri" w:eastAsia="Calibri" w:hAnsi="Calibri" w:cs="Calibri"/>
+          <w:noProof/>
         </w:rPr>
         <w:drawing>
           <wp:inline distT="0" distB="0" distL="0" distR="0" wp14:anchorId="3FDF8D7E" wp14:editId="7E43E792">
@@ -7369,17 +7372,7 @@
           <w:sz w:val="28"/>
           <w:szCs w:val="28"/>
         </w:rPr>
-        <w:t>1</w:t>
-      </w:r>
-      <w:r>
-        <w:rPr>
-          <w:rFonts w:eastAsia="Calibri" w:cstheme="minorHAnsi"/>
-          <w:b/>
-          <w:bCs/>
-          <w:sz w:val="28"/>
-          <w:szCs w:val="28"/>
-        </w:rPr>
-        <w:t>. Encuestas de Satisfacción Integradas en la App</w:t>
+        <w:t>1. Encuestas de Satisfacción Integradas en la App</w:t>
       </w:r>
     </w:p>
     <w:p>
@@ -8396,17 +8389,7 @@
           <w:szCs w:val="28"/>
         </w:rPr>
         <w:lastRenderedPageBreak/>
-        <w:t>6</w:t>
-      </w:r>
-      <w:r>
-        <w:rPr>
-          <w:rFonts w:ascii="Calibri" w:eastAsia="Calibri" w:hAnsi="Calibri" w:cs="Calibri"/>
-          <w:b/>
-          <w:bCs/>
-          <w:sz w:val="28"/>
-          <w:szCs w:val="28"/>
-        </w:rPr>
-        <w:t>. Pruebas de Usuario (</w:t>
+        <w:t>6. Pruebas de Usuario (</w:t>
       </w:r>
       <w:proofErr w:type="spellStart"/>
       <w:r>
@@ -8475,15 +8458,7 @@
           <w:b/>
           <w:bCs/>
         </w:rPr>
-        <w:t>Cuando</w:t>
-      </w:r>
-      <w:r>
-        <w:rPr>
-          <w:rFonts w:ascii="Calibri" w:eastAsia="Calibri" w:hAnsi="Calibri" w:cs="Calibri"/>
-          <w:b/>
-          <w:bCs/>
-        </w:rPr>
-        <w:t>:</w:t>
+        <w:t>Cuando:</w:t>
       </w:r>
       <w:r>
         <w:rPr>
@@ -8694,6 +8669,7 @@
       </w:pPr>
       <w:r>
         <w:rPr>
+          <w:noProof/>
           <w:lang w:eastAsia="en-US"/>
         </w:rPr>
         <w:drawing>
@@ -8842,6 +8818,7 @@
       </w:pPr>
       <w:r>
         <w:rPr>
+          <w:noProof/>
           <w:lang w:eastAsia="en-US"/>
         </w:rPr>
         <w:drawing>
@@ -8889,6 +8866,7 @@
       </w:pPr>
       <w:r>
         <w:rPr>
+          <w:noProof/>
           <w:lang w:eastAsia="en-US"/>
         </w:rPr>
         <w:drawing>
@@ -8943,6 +8921,7 @@
       </w:pPr>
       <w:r>
         <w:rPr>
+          <w:noProof/>
           <w:lang w:eastAsia="en-US"/>
         </w:rPr>
         <w:drawing>
@@ -9098,6 +9077,7 @@
       </w:pPr>
       <w:r>
         <w:rPr>
+          <w:noProof/>
           <w:lang w:eastAsia="en-US"/>
         </w:rPr>
         <w:drawing>
@@ -9250,6 +9230,7 @@
       <w:r>
         <w:rPr>
           <w:rFonts w:ascii="Calibri" w:eastAsia="Calibri" w:hAnsi="Calibri" w:cs="Calibri"/>
+          <w:noProof/>
         </w:rPr>
         <w:drawing>
           <wp:inline distT="0" distB="0" distL="0" distR="0" wp14:anchorId="2115D499" wp14:editId="5D89B0BF">
@@ -9302,6 +9283,7 @@
       <w:r>
         <w:rPr>
           <w:rFonts w:ascii="Calibri" w:eastAsia="Calibri" w:hAnsi="Calibri" w:cs="Calibri"/>
+          <w:noProof/>
         </w:rPr>
         <w:drawing>
           <wp:inline distT="0" distB="0" distL="0" distR="0" wp14:anchorId="6245FD69" wp14:editId="321796BD">
@@ -9355,6 +9337,7 @@
       <w:r>
         <w:rPr>
           <w:rFonts w:ascii="Calibri" w:eastAsia="Calibri" w:hAnsi="Calibri" w:cs="Calibri"/>
+          <w:noProof/>
         </w:rPr>
         <w:drawing>
           <wp:inline distT="0" distB="0" distL="0" distR="0" wp14:anchorId="5E3DC260" wp14:editId="300D1A61">
@@ -9401,6 +9384,7 @@
       <w:r>
         <w:rPr>
           <w:rFonts w:ascii="Calibri" w:eastAsia="Calibri" w:hAnsi="Calibri" w:cs="Calibri"/>
+          <w:noProof/>
         </w:rPr>
         <w:drawing>
           <wp:inline distT="0" distB="0" distL="0" distR="0" wp14:anchorId="13628033" wp14:editId="44DCEE8E">
@@ -9558,6 +9542,7 @@
       <w:r>
         <w:rPr>
           <w:rFonts w:ascii="Calibri" w:eastAsia="Calibri" w:hAnsi="Calibri" w:cs="Calibri"/>
+          <w:noProof/>
         </w:rPr>
         <w:drawing>
           <wp:inline distT="0" distB="0" distL="0" distR="0" wp14:anchorId="46DA09F8" wp14:editId="35BD4842">
@@ -9604,6 +9589,7 @@
       <w:r>
         <w:rPr>
           <w:rFonts w:ascii="Calibri" w:eastAsia="Calibri" w:hAnsi="Calibri" w:cs="Calibri"/>
+          <w:noProof/>
         </w:rPr>
         <w:drawing>
           <wp:inline distT="0" distB="0" distL="0" distR="0" wp14:anchorId="2AEEBABD" wp14:editId="536CE7F1">
@@ -9657,6 +9643,7 @@
       <w:r>
         <w:rPr>
           <w:rFonts w:ascii="Calibri" w:eastAsia="Calibri" w:hAnsi="Calibri" w:cs="Calibri"/>
+          <w:noProof/>
         </w:rPr>
         <w:lastRenderedPageBreak/>
         <w:drawing>
@@ -9994,6 +9981,7 @@
       <w:r>
         <w:rPr>
           <w:rFonts w:ascii="Calibri" w:eastAsia="Calibri" w:hAnsi="Calibri" w:cs="Calibri"/>
+          <w:noProof/>
         </w:rPr>
         <w:drawing>
           <wp:inline distT="0" distB="0" distL="0" distR="0" wp14:anchorId="1EDBA297" wp14:editId="6AF93DFD">
@@ -10046,6 +10034,7 @@
       <w:r>
         <w:rPr>
           <w:rFonts w:ascii="Calibri" w:eastAsia="Calibri" w:hAnsi="Calibri" w:cs="Calibri"/>
+          <w:noProof/>
         </w:rPr>
         <w:drawing>
           <wp:inline distT="0" distB="0" distL="0" distR="0" wp14:anchorId="769748FB" wp14:editId="24D7C790">
@@ -10098,6 +10087,7 @@
       <w:r>
         <w:rPr>
           <w:rFonts w:ascii="Calibri" w:eastAsia="Calibri" w:hAnsi="Calibri" w:cs="Calibri"/>
+          <w:noProof/>
         </w:rPr>
         <w:drawing>
           <wp:inline distT="0" distB="0" distL="0" distR="0" wp14:anchorId="2A4CF729" wp14:editId="162F12ED">
@@ -10144,6 +10134,7 @@
       <w:r>
         <w:rPr>
           <w:rFonts w:ascii="Calibri" w:eastAsia="Calibri" w:hAnsi="Calibri" w:cs="Calibri"/>
+          <w:noProof/>
         </w:rPr>
         <w:drawing>
           <wp:inline distT="0" distB="0" distL="0" distR="0" wp14:anchorId="0146954E" wp14:editId="6D918262">
@@ -10268,6 +10259,7 @@
       <w:r>
         <w:rPr>
           <w:rFonts w:ascii="Calibri" w:eastAsia="Calibri" w:hAnsi="Calibri" w:cs="Calibri"/>
+          <w:noProof/>
         </w:rPr>
         <w:drawing>
           <wp:inline distT="0" distB="0" distL="0" distR="0" wp14:anchorId="2470A573" wp14:editId="108804D2">
@@ -10528,6 +10520,7 @@
       <w:r>
         <w:rPr>
           <w:rFonts w:ascii="Calibri" w:eastAsia="Calibri" w:hAnsi="Calibri" w:cs="Calibri"/>
+          <w:noProof/>
         </w:rPr>
         <w:drawing>
           <wp:inline distT="0" distB="0" distL="0" distR="0" wp14:anchorId="51471FA6" wp14:editId="691D3E2B">
@@ -10587,6 +10580,7 @@
       <w:r>
         <w:rPr>
           <w:rFonts w:ascii="Calibri" w:eastAsia="Calibri" w:hAnsi="Calibri" w:cs="Calibri"/>
+          <w:noProof/>
         </w:rPr>
         <w:drawing>
           <wp:inline distT="0" distB="0" distL="0" distR="0" wp14:anchorId="419D4735" wp14:editId="49C1932C">
@@ -10639,6 +10633,7 @@
       <w:r>
         <w:rPr>
           <w:rFonts w:ascii="Calibri" w:eastAsia="Calibri" w:hAnsi="Calibri" w:cs="Calibri"/>
+          <w:noProof/>
         </w:rPr>
         <w:drawing>
           <wp:inline distT="0" distB="0" distL="0" distR="0" wp14:anchorId="094EB7DB" wp14:editId="2BF01371">
@@ -10686,12 +10681,13 @@
         <w:ind w:left="709"/>
         <w:jc w:val="both"/>
         <w:rPr>
-          <w:rFonts w:ascii="Calibri" w:eastAsia="Calibri" w:hAnsi="Calibri" w:cs="Calibri"/>
-        </w:rPr>
-      </w:pPr>
-      <w:r>
-        <w:rPr>
-          <w:rFonts w:ascii="Calibri" w:eastAsia="Calibri" w:hAnsi="Calibri" w:cs="Calibri"/>
+          <w:noProof/>
+        </w:rPr>
+      </w:pPr>
+      <w:r>
+        <w:rPr>
+          <w:rFonts w:ascii="Calibri" w:eastAsia="Calibri" w:hAnsi="Calibri" w:cs="Calibri"/>
+          <w:noProof/>
         </w:rPr>
         <w:drawing>
           <wp:inline distT="0" distB="0" distL="0" distR="0" wp14:anchorId="0560339C" wp14:editId="04A6B60F">
@@ -10738,6 +10734,7 @@
       <w:r>
         <w:rPr>
           <w:rFonts w:ascii="Calibri" w:eastAsia="Calibri" w:hAnsi="Calibri" w:cs="Calibri"/>
+          <w:noProof/>
         </w:rPr>
         <w:drawing>
           <wp:inline distT="0" distB="0" distL="0" distR="0" wp14:anchorId="76363B08" wp14:editId="2080B2DD">
@@ -10810,6 +10807,880 @@
                     <a:xfrm>
                       <a:off x="0" y="0"/>
                       <a:ext cx="1568485" cy="3198079"/>
+                    </a:xfrm>
+                    <a:prstGeom prst="rect">
+                      <a:avLst/>
+                    </a:prstGeom>
+                  </pic:spPr>
+                </pic:pic>
+              </a:graphicData>
+            </a:graphic>
+          </wp:inline>
+        </w:drawing>
+      </w:r>
+    </w:p>
+    <w:p>
+      <w:pPr>
+        <w:tabs>
+          <w:tab w:val="left" w:pos="709"/>
+        </w:tabs>
+        <w:spacing w:before="147" w:after="0" w:line="240" w:lineRule="auto"/>
+        <w:ind w:left="709"/>
+        <w:jc w:val="both"/>
+        <w:rPr>
+          <w:rFonts w:ascii="Calibri" w:eastAsia="Calibri" w:hAnsi="Calibri" w:cs="Calibri"/>
+        </w:rPr>
+      </w:pPr>
+      <w:r>
+        <w:rPr>
+          <w:rFonts w:ascii="Calibri" w:eastAsia="Calibri" w:hAnsi="Calibri" w:cs="Calibri"/>
+        </w:rPr>
+        <w:lastRenderedPageBreak/>
+        <w:drawing>
+          <wp:inline distT="0" distB="0" distL="0" distR="0" wp14:anchorId="1F9AFB78" wp14:editId="17ADE0D8">
+            <wp:extent cx="2667372" cy="1171739"/>
+            <wp:effectExtent l="0" t="0" r="0" b="9525"/>
+            <wp:docPr id="1795968455" name="Imagen 1"/>
+            <wp:cNvGraphicFramePr>
+              <a:graphicFrameLocks xmlns:a="http://schemas.openxmlformats.org/drawingml/2006/main" noChangeAspect="1"/>
+            </wp:cNvGraphicFramePr>
+            <a:graphic xmlns:a="http://schemas.openxmlformats.org/drawingml/2006/main">
+              <a:graphicData uri="http://schemas.openxmlformats.org/drawingml/2006/picture">
+                <pic:pic xmlns:pic="http://schemas.openxmlformats.org/drawingml/2006/picture">
+                  <pic:nvPicPr>
+                    <pic:cNvPr id="1795968455" name=""/>
+                    <pic:cNvPicPr/>
+                  </pic:nvPicPr>
+                  <pic:blipFill>
+                    <a:blip r:embed="rId49"/>
+                    <a:stretch>
+                      <a:fillRect/>
+                    </a:stretch>
+                  </pic:blipFill>
+                  <pic:spPr>
+                    <a:xfrm>
+                      <a:off x="0" y="0"/>
+                      <a:ext cx="2667372" cy="1171739"/>
+                    </a:xfrm>
+                    <a:prstGeom prst="rect">
+                      <a:avLst/>
+                    </a:prstGeom>
+                  </pic:spPr>
+                </pic:pic>
+              </a:graphicData>
+            </a:graphic>
+          </wp:inline>
+        </w:drawing>
+      </w:r>
+    </w:p>
+    <w:p>
+      <w:pPr>
+        <w:tabs>
+          <w:tab w:val="left" w:pos="709"/>
+        </w:tabs>
+        <w:spacing w:before="147" w:after="0" w:line="240" w:lineRule="auto"/>
+        <w:ind w:left="709"/>
+        <w:jc w:val="both"/>
+        <w:rPr>
+          <w:rFonts w:ascii="Calibri" w:eastAsia="Calibri" w:hAnsi="Calibri" w:cs="Calibri"/>
+        </w:rPr>
+      </w:pPr>
+    </w:p>
+    <w:p>
+      <w:pPr>
+        <w:rPr>
+          <w:b/>
+          <w:bCs/>
+          <w:lang w:eastAsia="en-US"/>
+        </w:rPr>
+      </w:pPr>
+      <w:r>
+        <w:rPr>
+          <w:b/>
+          <w:bCs/>
+          <w:lang w:eastAsia="en-US"/>
+        </w:rPr>
+        <w:t>Lista mis reservas</w:t>
+      </w:r>
+      <w:r>
+        <w:rPr>
+          <w:b/>
+          <w:bCs/>
+          <w:lang w:eastAsia="en-US"/>
+        </w:rPr>
+        <w:t>:</w:t>
+      </w:r>
+    </w:p>
+    <w:p>
+      <w:pPr>
+        <w:pStyle w:val="Prrafodelista"/>
+        <w:numPr>
+          <w:ilvl w:val="0"/>
+          <w:numId w:val="21"/>
+        </w:numPr>
+        <w:tabs>
+          <w:tab w:val="clear" w:pos="720"/>
+          <w:tab w:val="left" w:pos="709"/>
+        </w:tabs>
+        <w:spacing w:before="147" w:after="0" w:line="240" w:lineRule="auto"/>
+        <w:jc w:val="both"/>
+        <w:rPr>
+          <w:rFonts w:ascii="Calibri" w:eastAsia="Calibri" w:hAnsi="Calibri" w:cs="Calibri"/>
+        </w:rPr>
+      </w:pPr>
+      <w:r>
+        <w:rPr>
+          <w:rFonts w:ascii="Calibri" w:eastAsia="Calibri" w:hAnsi="Calibri" w:cs="Calibri"/>
+        </w:rPr>
+        <w:t>Para poder ver todas nuestras reservas pulsamos en lista de reservas.</w:t>
+      </w:r>
+    </w:p>
+    <w:p>
+      <w:pPr>
+        <w:pStyle w:val="Prrafodelista"/>
+        <w:numPr>
+          <w:ilvl w:val="0"/>
+          <w:numId w:val="21"/>
+        </w:numPr>
+        <w:tabs>
+          <w:tab w:val="clear" w:pos="720"/>
+          <w:tab w:val="left" w:pos="709"/>
+        </w:tabs>
+        <w:spacing w:before="147" w:after="0" w:line="240" w:lineRule="auto"/>
+        <w:jc w:val="both"/>
+        <w:rPr>
+          <w:rFonts w:ascii="Calibri" w:eastAsia="Calibri" w:hAnsi="Calibri" w:cs="Calibri"/>
+        </w:rPr>
+      </w:pPr>
+      <w:r>
+        <w:rPr>
+          <w:rFonts w:ascii="Calibri" w:eastAsia="Calibri" w:hAnsi="Calibri" w:cs="Calibri"/>
+        </w:rPr>
+        <w:t xml:space="preserve">Se vera nuestro nombre, el numero de la pista, el </w:t>
+      </w:r>
+      <w:r>
+        <w:rPr>
+          <w:rFonts w:ascii="Calibri" w:eastAsia="Calibri" w:hAnsi="Calibri" w:cs="Calibri"/>
+        </w:rPr>
+        <w:t>precio (</w:t>
+      </w:r>
+      <w:r>
+        <w:rPr>
+          <w:rFonts w:ascii="Calibri" w:eastAsia="Calibri" w:hAnsi="Calibri" w:cs="Calibri"/>
+        </w:rPr>
+        <w:t>variara si es bolos, tenis o p</w:t>
+      </w:r>
+      <w:r>
+        <w:rPr>
+          <w:rFonts w:ascii="Calibri" w:eastAsia="Calibri" w:hAnsi="Calibri" w:cs="Calibri"/>
+        </w:rPr>
+        <w:t>á</w:t>
+      </w:r>
+      <w:r>
+        <w:rPr>
+          <w:rFonts w:ascii="Calibri" w:eastAsia="Calibri" w:hAnsi="Calibri" w:cs="Calibri"/>
+        </w:rPr>
+        <w:t>del), la fecha y la hora.</w:t>
+      </w:r>
+    </w:p>
+    <w:p>
+      <w:pPr>
+        <w:pStyle w:val="Prrafodelista"/>
+        <w:numPr>
+          <w:ilvl w:val="0"/>
+          <w:numId w:val="21"/>
+        </w:numPr>
+        <w:tabs>
+          <w:tab w:val="clear" w:pos="720"/>
+          <w:tab w:val="left" w:pos="709"/>
+        </w:tabs>
+        <w:spacing w:before="147" w:after="0" w:line="240" w:lineRule="auto"/>
+        <w:jc w:val="both"/>
+        <w:rPr>
+          <w:rFonts w:ascii="Calibri" w:eastAsia="Calibri" w:hAnsi="Calibri" w:cs="Calibri"/>
+        </w:rPr>
+      </w:pPr>
+      <w:r>
+        <w:rPr>
+          <w:rFonts w:ascii="Calibri" w:eastAsia="Calibri" w:hAnsi="Calibri" w:cs="Calibri"/>
+        </w:rPr>
+        <w:t>Sabremos si es reserva de tenis pádel o bolos, por la foto que nos sale a la izquierda al realizar la reserva.</w:t>
+      </w:r>
+    </w:p>
+    <w:p>
+      <w:pPr>
+        <w:pStyle w:val="Prrafodelista"/>
+        <w:numPr>
+          <w:ilvl w:val="0"/>
+          <w:numId w:val="21"/>
+        </w:numPr>
+        <w:tabs>
+          <w:tab w:val="clear" w:pos="720"/>
+          <w:tab w:val="left" w:pos="709"/>
+        </w:tabs>
+        <w:spacing w:before="147" w:after="0" w:line="240" w:lineRule="auto"/>
+        <w:jc w:val="both"/>
+        <w:rPr>
+          <w:rFonts w:ascii="Calibri" w:eastAsia="Calibri" w:hAnsi="Calibri" w:cs="Calibri"/>
+        </w:rPr>
+      </w:pPr>
+      <w:r>
+        <w:rPr>
+          <w:rFonts w:ascii="Calibri" w:eastAsia="Calibri" w:hAnsi="Calibri" w:cs="Calibri"/>
+        </w:rPr>
+        <w:t xml:space="preserve">Si mantenemos pulsado en una reserva nos saldrá la opción de eliminar la reserva para cancelarla para que otra persona pueda </w:t>
+      </w:r>
+      <w:r>
+        <w:rPr>
+          <w:rFonts w:ascii="Calibri" w:eastAsia="Calibri" w:hAnsi="Calibri" w:cs="Calibri"/>
+        </w:rPr>
+        <w:t>reservar</w:t>
+      </w:r>
+      <w:r>
+        <w:rPr>
+          <w:rFonts w:ascii="Calibri" w:eastAsia="Calibri" w:hAnsi="Calibri" w:cs="Calibri"/>
+        </w:rPr>
+        <w:t xml:space="preserve"> esa hora.</w:t>
+      </w:r>
+    </w:p>
+    <w:p>
+      <w:pPr>
+        <w:pStyle w:val="Prrafodelista"/>
+        <w:numPr>
+          <w:ilvl w:val="0"/>
+          <w:numId w:val="21"/>
+        </w:numPr>
+        <w:tabs>
+          <w:tab w:val="clear" w:pos="720"/>
+          <w:tab w:val="left" w:pos="709"/>
+        </w:tabs>
+        <w:spacing w:before="147" w:after="0" w:line="240" w:lineRule="auto"/>
+        <w:jc w:val="both"/>
+        <w:rPr>
+          <w:rFonts w:ascii="Calibri" w:eastAsia="Calibri" w:hAnsi="Calibri" w:cs="Calibri"/>
+        </w:rPr>
+      </w:pPr>
+      <w:r>
+        <w:rPr>
+          <w:rFonts w:ascii="Calibri" w:eastAsia="Calibri" w:hAnsi="Calibri" w:cs="Calibri"/>
+        </w:rPr>
+        <w:t>Las reservas nos desaparecerán de la lista cuando llegue la hora de la reserva</w:t>
+      </w:r>
+      <w:r>
+        <w:rPr>
+          <w:rFonts w:ascii="Calibri" w:eastAsia="Calibri" w:hAnsi="Calibri" w:cs="Calibri"/>
+        </w:rPr>
+        <w:t xml:space="preserve"> así solo veremos las que tenemos pendientes</w:t>
+      </w:r>
+      <w:r>
+        <w:rPr>
+          <w:rFonts w:ascii="Calibri" w:eastAsia="Calibri" w:hAnsi="Calibri" w:cs="Calibri"/>
+        </w:rPr>
+        <w:t>.</w:t>
+      </w:r>
+    </w:p>
+    <w:p>
+      <w:pPr>
+        <w:tabs>
+          <w:tab w:val="left" w:pos="709"/>
+        </w:tabs>
+        <w:spacing w:before="147" w:after="0" w:line="240" w:lineRule="auto"/>
+        <w:jc w:val="both"/>
+        <w:rPr>
+          <w:rFonts w:ascii="Calibri" w:eastAsia="Calibri" w:hAnsi="Calibri" w:cs="Calibri"/>
+        </w:rPr>
+      </w:pPr>
+    </w:p>
+    <w:p>
+      <w:pPr>
+        <w:tabs>
+          <w:tab w:val="left" w:pos="709"/>
+        </w:tabs>
+        <w:spacing w:before="147" w:after="0" w:line="240" w:lineRule="auto"/>
+        <w:jc w:val="both"/>
+        <w:rPr>
+          <w:rFonts w:ascii="Calibri" w:eastAsia="Calibri" w:hAnsi="Calibri" w:cs="Calibri"/>
+        </w:rPr>
+      </w:pPr>
+      <w:r>
+        <w:rPr>
+          <w:rFonts w:ascii="Calibri" w:eastAsia="Calibri" w:hAnsi="Calibri" w:cs="Calibri"/>
+        </w:rPr>
+        <w:drawing>
+          <wp:inline distT="0" distB="0" distL="0" distR="0" wp14:anchorId="089E5AD5" wp14:editId="3C4FBEA8">
+            <wp:extent cx="1815370" cy="3914775"/>
+            <wp:effectExtent l="0" t="0" r="0" b="0"/>
+            <wp:docPr id="990814232" name="Imagen 1"/>
+            <wp:cNvGraphicFramePr>
+              <a:graphicFrameLocks xmlns:a="http://schemas.openxmlformats.org/drawingml/2006/main" noChangeAspect="1"/>
+            </wp:cNvGraphicFramePr>
+            <a:graphic xmlns:a="http://schemas.openxmlformats.org/drawingml/2006/main">
+              <a:graphicData uri="http://schemas.openxmlformats.org/drawingml/2006/picture">
+                <pic:pic xmlns:pic="http://schemas.openxmlformats.org/drawingml/2006/picture">
+                  <pic:nvPicPr>
+                    <pic:cNvPr id="990814232" name=""/>
+                    <pic:cNvPicPr/>
+                  </pic:nvPicPr>
+                  <pic:blipFill>
+                    <a:blip r:embed="rId50"/>
+                    <a:stretch>
+                      <a:fillRect/>
+                    </a:stretch>
+                  </pic:blipFill>
+                  <pic:spPr>
+                    <a:xfrm>
+                      <a:off x="0" y="0"/>
+                      <a:ext cx="1825917" cy="3937519"/>
+                    </a:xfrm>
+                    <a:prstGeom prst="rect">
+                      <a:avLst/>
+                    </a:prstGeom>
+                  </pic:spPr>
+                </pic:pic>
+              </a:graphicData>
+            </a:graphic>
+          </wp:inline>
+        </w:drawing>
+      </w:r>
+      <w:r>
+        <w:rPr>
+          <w:noProof/>
+        </w:rPr>
+        <w:t xml:space="preserve"> </w:t>
+      </w:r>
+      <w:r>
+        <w:rPr>
+          <w:rFonts w:ascii="Calibri" w:eastAsia="Calibri" w:hAnsi="Calibri" w:cs="Calibri"/>
+        </w:rPr>
+        <w:drawing>
+          <wp:inline distT="0" distB="0" distL="0" distR="0" wp14:anchorId="1EB6CC30" wp14:editId="65C40FF9">
+            <wp:extent cx="2476846" cy="2181529"/>
+            <wp:effectExtent l="0" t="0" r="0" b="0"/>
+            <wp:docPr id="384920455" name="Imagen 1"/>
+            <wp:cNvGraphicFramePr>
+              <a:graphicFrameLocks xmlns:a="http://schemas.openxmlformats.org/drawingml/2006/main" noChangeAspect="1"/>
+            </wp:cNvGraphicFramePr>
+            <a:graphic xmlns:a="http://schemas.openxmlformats.org/drawingml/2006/main">
+              <a:graphicData uri="http://schemas.openxmlformats.org/drawingml/2006/picture">
+                <pic:pic xmlns:pic="http://schemas.openxmlformats.org/drawingml/2006/picture">
+                  <pic:nvPicPr>
+                    <pic:cNvPr id="384920455" name=""/>
+                    <pic:cNvPicPr/>
+                  </pic:nvPicPr>
+                  <pic:blipFill>
+                    <a:blip r:embed="rId51"/>
+                    <a:stretch>
+                      <a:fillRect/>
+                    </a:stretch>
+                  </pic:blipFill>
+                  <pic:spPr>
+                    <a:xfrm>
+                      <a:off x="0" y="0"/>
+                      <a:ext cx="2476846" cy="2181529"/>
+                    </a:xfrm>
+                    <a:prstGeom prst="rect">
+                      <a:avLst/>
+                    </a:prstGeom>
+                  </pic:spPr>
+                </pic:pic>
+              </a:graphicData>
+            </a:graphic>
+          </wp:inline>
+        </w:drawing>
+      </w:r>
+      <w:r>
+        <w:rPr>
+          <w:noProof/>
+        </w:rPr>
+        <w:t xml:space="preserve"> </w:t>
+      </w:r>
+      <w:r>
+        <w:rPr>
+          <w:noProof/>
+        </w:rPr>
+        <w:drawing>
+          <wp:inline distT="0" distB="0" distL="0" distR="0" wp14:anchorId="72947FA6" wp14:editId="45F1F772">
+            <wp:extent cx="485843" cy="1352739"/>
+            <wp:effectExtent l="0" t="0" r="9525" b="0"/>
+            <wp:docPr id="562899250" name="Imagen 1"/>
+            <wp:cNvGraphicFramePr>
+              <a:graphicFrameLocks xmlns:a="http://schemas.openxmlformats.org/drawingml/2006/main" noChangeAspect="1"/>
+            </wp:cNvGraphicFramePr>
+            <a:graphic xmlns:a="http://schemas.openxmlformats.org/drawingml/2006/main">
+              <a:graphicData uri="http://schemas.openxmlformats.org/drawingml/2006/picture">
+                <pic:pic xmlns:pic="http://schemas.openxmlformats.org/drawingml/2006/picture">
+                  <pic:nvPicPr>
+                    <pic:cNvPr id="562899250" name=""/>
+                    <pic:cNvPicPr/>
+                  </pic:nvPicPr>
+                  <pic:blipFill>
+                    <a:blip r:embed="rId52"/>
+                    <a:stretch>
+                      <a:fillRect/>
+                    </a:stretch>
+                  </pic:blipFill>
+                  <pic:spPr>
+                    <a:xfrm>
+                      <a:off x="0" y="0"/>
+                      <a:ext cx="485843" cy="1352739"/>
+                    </a:xfrm>
+                    <a:prstGeom prst="rect">
+                      <a:avLst/>
+                    </a:prstGeom>
+                  </pic:spPr>
+                </pic:pic>
+              </a:graphicData>
+            </a:graphic>
+          </wp:inline>
+        </w:drawing>
+      </w:r>
+      <w:r>
+        <w:rPr>
+          <w:noProof/>
+        </w:rPr>
+        <w:t xml:space="preserve"> </w:t>
+      </w:r>
+      <w:r>
+        <w:rPr>
+          <w:noProof/>
+        </w:rPr>
+        <w:drawing>
+          <wp:inline distT="0" distB="0" distL="0" distR="0" wp14:anchorId="7FF719F6" wp14:editId="45ABF4AB">
+            <wp:extent cx="466790" cy="771633"/>
+            <wp:effectExtent l="0" t="0" r="9525" b="9525"/>
+            <wp:docPr id="1100790013" name="Imagen 1"/>
+            <wp:cNvGraphicFramePr>
+              <a:graphicFrameLocks xmlns:a="http://schemas.openxmlformats.org/drawingml/2006/main" noChangeAspect="1"/>
+            </wp:cNvGraphicFramePr>
+            <a:graphic xmlns:a="http://schemas.openxmlformats.org/drawingml/2006/main">
+              <a:graphicData uri="http://schemas.openxmlformats.org/drawingml/2006/picture">
+                <pic:pic xmlns:pic="http://schemas.openxmlformats.org/drawingml/2006/picture">
+                  <pic:nvPicPr>
+                    <pic:cNvPr id="1100790013" name=""/>
+                    <pic:cNvPicPr/>
+                  </pic:nvPicPr>
+                  <pic:blipFill>
+                    <a:blip r:embed="rId53"/>
+                    <a:stretch>
+                      <a:fillRect/>
+                    </a:stretch>
+                  </pic:blipFill>
+                  <pic:spPr>
+                    <a:xfrm>
+                      <a:off x="0" y="0"/>
+                      <a:ext cx="466790" cy="771633"/>
+                    </a:xfrm>
+                    <a:prstGeom prst="rect">
+                      <a:avLst/>
+                    </a:prstGeom>
+                  </pic:spPr>
+                </pic:pic>
+              </a:graphicData>
+            </a:graphic>
+          </wp:inline>
+        </w:drawing>
+      </w:r>
+    </w:p>
+    <w:p>
+      <w:pPr>
+        <w:tabs>
+          <w:tab w:val="left" w:pos="709"/>
+        </w:tabs>
+        <w:spacing w:before="147" w:after="0" w:line="240" w:lineRule="auto"/>
+        <w:ind w:left="709"/>
+        <w:jc w:val="both"/>
+        <w:rPr>
+          <w:rFonts w:ascii="Calibri" w:eastAsia="Calibri" w:hAnsi="Calibri" w:cs="Calibri"/>
+        </w:rPr>
+      </w:pPr>
+    </w:p>
+    <w:p>
+      <w:pPr>
+        <w:tabs>
+          <w:tab w:val="left" w:pos="709"/>
+        </w:tabs>
+        <w:spacing w:before="147" w:after="0" w:line="240" w:lineRule="auto"/>
+        <w:ind w:left="709"/>
+        <w:jc w:val="both"/>
+        <w:rPr>
+          <w:rFonts w:ascii="Calibri" w:eastAsia="Calibri" w:hAnsi="Calibri" w:cs="Calibri"/>
+        </w:rPr>
+      </w:pPr>
+    </w:p>
+    <w:p>
+      <w:pPr>
+        <w:tabs>
+          <w:tab w:val="left" w:pos="709"/>
+        </w:tabs>
+        <w:spacing w:before="147" w:after="0" w:line="240" w:lineRule="auto"/>
+        <w:ind w:left="709"/>
+        <w:jc w:val="both"/>
+        <w:rPr>
+          <w:rFonts w:ascii="Calibri" w:eastAsia="Calibri" w:hAnsi="Calibri" w:cs="Calibri"/>
+        </w:rPr>
+      </w:pPr>
+    </w:p>
+    <w:p>
+      <w:pPr>
+        <w:tabs>
+          <w:tab w:val="left" w:pos="709"/>
+        </w:tabs>
+        <w:spacing w:before="147" w:after="0" w:line="240" w:lineRule="auto"/>
+        <w:ind w:left="709"/>
+        <w:jc w:val="both"/>
+        <w:rPr>
+          <w:rFonts w:ascii="Calibri" w:eastAsia="Calibri" w:hAnsi="Calibri" w:cs="Calibri"/>
+        </w:rPr>
+      </w:pPr>
+    </w:p>
+    <w:p>
+      <w:pPr>
+        <w:pStyle w:val="Ttulo4"/>
+        <w:rPr>
+          <w:rFonts w:eastAsia="Calibri"/>
+        </w:rPr>
+      </w:pPr>
+      <w:proofErr w:type="spellStart"/>
+      <w:r>
+        <w:rPr>
+          <w:rFonts w:eastAsia="Calibri"/>
+        </w:rPr>
+        <w:lastRenderedPageBreak/>
+        <w:t>Documentacion</w:t>
+      </w:r>
+      <w:proofErr w:type="spellEnd"/>
+      <w:r>
+        <w:rPr>
+          <w:rFonts w:eastAsia="Calibri"/>
+        </w:rPr>
+        <w:t xml:space="preserve"> para el administrador:</w:t>
+      </w:r>
+    </w:p>
+    <w:p>
+      <w:pPr>
+        <w:rPr>
+          <w:lang w:eastAsia="en-US"/>
+        </w:rPr>
+      </w:pPr>
+    </w:p>
+    <w:p>
+      <w:pPr>
+        <w:rPr>
+          <w:lang w:eastAsia="en-US"/>
+        </w:rPr>
+      </w:pPr>
+      <w:r>
+        <w:rPr>
+          <w:b/>
+          <w:bCs/>
+          <w:lang w:eastAsia="en-US"/>
+        </w:rPr>
+        <w:t>Administrador</w:t>
+      </w:r>
+      <w:r>
+        <w:rPr>
+          <w:lang w:eastAsia="en-US"/>
+        </w:rPr>
+        <w:t>:</w:t>
+      </w:r>
+    </w:p>
+    <w:p>
+      <w:pPr>
+        <w:pStyle w:val="Prrafodelista"/>
+        <w:numPr>
+          <w:ilvl w:val="0"/>
+          <w:numId w:val="21"/>
+        </w:numPr>
+        <w:tabs>
+          <w:tab w:val="clear" w:pos="720"/>
+          <w:tab w:val="left" w:pos="709"/>
+        </w:tabs>
+        <w:spacing w:before="147" w:after="0" w:line="240" w:lineRule="auto"/>
+        <w:jc w:val="both"/>
+        <w:rPr>
+          <w:rFonts w:ascii="Calibri" w:eastAsia="Calibri" w:hAnsi="Calibri" w:cs="Calibri"/>
+        </w:rPr>
+      </w:pPr>
+      <w:r>
+        <w:rPr>
+          <w:rFonts w:ascii="Calibri" w:eastAsia="Calibri" w:hAnsi="Calibri" w:cs="Calibri"/>
+        </w:rPr>
+        <w:t>Al ser administradores tendremos activo el apartado administrador, a través del cual al pulsarlo nos trasladaremos a una pantalla en el que podremos empezar a editar nuestra app</w:t>
+      </w:r>
+      <w:r>
+        <w:rPr>
+          <w:rFonts w:ascii="Calibri" w:eastAsia="Calibri" w:hAnsi="Calibri" w:cs="Calibri"/>
+        </w:rPr>
+        <w:t>.</w:t>
+      </w:r>
+    </w:p>
+    <w:p>
+      <w:pPr>
+        <w:pStyle w:val="Prrafodelista"/>
+        <w:numPr>
+          <w:ilvl w:val="0"/>
+          <w:numId w:val="21"/>
+        </w:numPr>
+        <w:tabs>
+          <w:tab w:val="clear" w:pos="720"/>
+          <w:tab w:val="left" w:pos="709"/>
+        </w:tabs>
+        <w:spacing w:before="147" w:after="0" w:line="240" w:lineRule="auto"/>
+        <w:jc w:val="both"/>
+        <w:rPr>
+          <w:rFonts w:ascii="Calibri" w:eastAsia="Calibri" w:hAnsi="Calibri" w:cs="Calibri"/>
+        </w:rPr>
+      </w:pPr>
+      <w:r>
+        <w:rPr>
+          <w:rFonts w:ascii="Calibri" w:eastAsia="Calibri" w:hAnsi="Calibri" w:cs="Calibri"/>
+        </w:rPr>
+        <w:t>Aquí tendremos varios botones, Precios socios nos llevara a la edición de los precios de los socios</w:t>
+      </w:r>
+      <w:r>
+        <w:rPr>
+          <w:rFonts w:ascii="Calibri" w:eastAsia="Calibri" w:hAnsi="Calibri" w:cs="Calibri"/>
+        </w:rPr>
+        <w:t xml:space="preserve"> </w:t>
+      </w:r>
+      <w:r>
+        <w:rPr>
+          <w:rFonts w:ascii="Calibri" w:eastAsia="Calibri" w:hAnsi="Calibri" w:cs="Calibri"/>
+        </w:rPr>
+        <w:t xml:space="preserve">y la fotografías en sus respectivos </w:t>
+      </w:r>
+      <w:r>
+        <w:rPr>
+          <w:rFonts w:ascii="Calibri" w:eastAsia="Calibri" w:hAnsi="Calibri" w:cs="Calibri"/>
+        </w:rPr>
+        <w:t>menús</w:t>
+      </w:r>
+      <w:r>
+        <w:rPr>
+          <w:rFonts w:ascii="Calibri" w:eastAsia="Calibri" w:hAnsi="Calibri" w:cs="Calibri"/>
+        </w:rPr>
+        <w:t>.</w:t>
+      </w:r>
+    </w:p>
+    <w:p>
+      <w:pPr>
+        <w:pStyle w:val="Prrafodelista"/>
+        <w:numPr>
+          <w:ilvl w:val="0"/>
+          <w:numId w:val="21"/>
+        </w:numPr>
+        <w:tabs>
+          <w:tab w:val="clear" w:pos="720"/>
+          <w:tab w:val="left" w:pos="709"/>
+        </w:tabs>
+        <w:spacing w:before="147" w:after="0" w:line="240" w:lineRule="auto"/>
+        <w:jc w:val="both"/>
+        <w:rPr>
+          <w:rFonts w:ascii="Calibri" w:eastAsia="Calibri" w:hAnsi="Calibri" w:cs="Calibri"/>
+        </w:rPr>
+      </w:pPr>
+      <w:r>
+        <w:rPr>
+          <w:rFonts w:ascii="Calibri" w:eastAsia="Calibri" w:hAnsi="Calibri" w:cs="Calibri"/>
+        </w:rPr>
+        <w:t xml:space="preserve">Precios Pádel/Tenis a </w:t>
+      </w:r>
+      <w:proofErr w:type="spellStart"/>
+      <w:r>
+        <w:rPr>
+          <w:rFonts w:ascii="Calibri" w:eastAsia="Calibri" w:hAnsi="Calibri" w:cs="Calibri"/>
+        </w:rPr>
+        <w:t>al</w:t>
+      </w:r>
+      <w:proofErr w:type="spellEnd"/>
+      <w:r>
+        <w:rPr>
+          <w:rFonts w:ascii="Calibri" w:eastAsia="Calibri" w:hAnsi="Calibri" w:cs="Calibri"/>
+        </w:rPr>
+        <w:t xml:space="preserve"> edición de los precios del pádel y del tenis y la fotografías en sus respectivos menús.</w:t>
+      </w:r>
+    </w:p>
+    <w:p>
+      <w:pPr>
+        <w:pStyle w:val="Prrafodelista"/>
+        <w:numPr>
+          <w:ilvl w:val="0"/>
+          <w:numId w:val="21"/>
+        </w:numPr>
+        <w:tabs>
+          <w:tab w:val="clear" w:pos="720"/>
+          <w:tab w:val="left" w:pos="709"/>
+        </w:tabs>
+        <w:spacing w:before="147" w:after="0" w:line="240" w:lineRule="auto"/>
+        <w:jc w:val="both"/>
+        <w:rPr>
+          <w:rFonts w:ascii="Calibri" w:eastAsia="Calibri" w:hAnsi="Calibri" w:cs="Calibri"/>
+        </w:rPr>
+      </w:pPr>
+      <w:r>
+        <w:rPr>
+          <w:rFonts w:ascii="Calibri" w:eastAsia="Calibri" w:hAnsi="Calibri" w:cs="Calibri"/>
+        </w:rPr>
+        <w:t>Precios Bolos exactamente lo mismo que los anteriores.</w:t>
+      </w:r>
+    </w:p>
+    <w:p>
+      <w:pPr>
+        <w:pStyle w:val="Prrafodelista"/>
+        <w:numPr>
+          <w:ilvl w:val="0"/>
+          <w:numId w:val="21"/>
+        </w:numPr>
+        <w:tabs>
+          <w:tab w:val="clear" w:pos="720"/>
+          <w:tab w:val="left" w:pos="709"/>
+        </w:tabs>
+        <w:spacing w:before="147" w:after="0" w:line="240" w:lineRule="auto"/>
+        <w:jc w:val="both"/>
+        <w:rPr>
+          <w:rFonts w:ascii="Calibri" w:eastAsia="Calibri" w:hAnsi="Calibri" w:cs="Calibri"/>
+        </w:rPr>
+      </w:pPr>
+      <w:r>
+        <w:rPr>
+          <w:rFonts w:ascii="Calibri" w:eastAsia="Calibri" w:hAnsi="Calibri" w:cs="Calibri"/>
+        </w:rPr>
+        <w:t xml:space="preserve">Si rellenamos un correo y una contraseña, pulsando el botón añadir usuario añadiremos un usuario socio, y si pulsamos añadir </w:t>
+      </w:r>
+      <w:proofErr w:type="spellStart"/>
+      <w:r>
+        <w:rPr>
+          <w:rFonts w:ascii="Calibri" w:eastAsia="Calibri" w:hAnsi="Calibri" w:cs="Calibri"/>
+        </w:rPr>
+        <w:t>admin</w:t>
+      </w:r>
+      <w:proofErr w:type="spellEnd"/>
+      <w:r>
+        <w:rPr>
+          <w:rFonts w:ascii="Calibri" w:eastAsia="Calibri" w:hAnsi="Calibri" w:cs="Calibri"/>
+        </w:rPr>
+        <w:t xml:space="preserve"> añadiremos ese correo y contraseña como socio pero con rol administrador.</w:t>
+      </w:r>
+    </w:p>
+    <w:p>
+      <w:pPr>
+        <w:pStyle w:val="Prrafodelista"/>
+        <w:numPr>
+          <w:ilvl w:val="0"/>
+          <w:numId w:val="21"/>
+        </w:numPr>
+        <w:tabs>
+          <w:tab w:val="clear" w:pos="720"/>
+          <w:tab w:val="left" w:pos="709"/>
+        </w:tabs>
+        <w:spacing w:before="147" w:after="0" w:line="240" w:lineRule="auto"/>
+        <w:jc w:val="both"/>
+        <w:rPr>
+          <w:rFonts w:ascii="Calibri" w:eastAsia="Calibri" w:hAnsi="Calibri" w:cs="Calibri"/>
+        </w:rPr>
+      </w:pPr>
+      <w:r>
+        <w:rPr>
+          <w:rFonts w:ascii="Calibri" w:eastAsia="Calibri" w:hAnsi="Calibri" w:cs="Calibri"/>
+        </w:rPr>
+        <w:t xml:space="preserve">Al pulsar ver usuarios nos iremos a una lista de usuarios donde podremos ver todos los usuarios de la app y filtrarlos por nombre o correo y si mantenemos pulsado un usuario nos dará a elegir entre ver sus reservas futuras y eliminar la información del usuario(no eliminar al usuario de </w:t>
+      </w:r>
+      <w:proofErr w:type="spellStart"/>
+      <w:r>
+        <w:rPr>
+          <w:rFonts w:ascii="Calibri" w:eastAsia="Calibri" w:hAnsi="Calibri" w:cs="Calibri"/>
+        </w:rPr>
+        <w:t>firebase</w:t>
+      </w:r>
+      <w:proofErr w:type="spellEnd"/>
+      <w:r>
+        <w:rPr>
+          <w:rFonts w:ascii="Calibri" w:eastAsia="Calibri" w:hAnsi="Calibri" w:cs="Calibri"/>
+        </w:rPr>
+        <w:t>).</w:t>
+      </w:r>
+    </w:p>
+    <w:p>
+      <w:pPr>
+        <w:rPr>
+          <w:lang w:eastAsia="en-US"/>
+        </w:rPr>
+      </w:pPr>
+      <w:r>
+        <w:rPr>
+          <w:lang w:eastAsia="en-US"/>
+        </w:rPr>
+        <w:drawing>
+          <wp:inline distT="0" distB="0" distL="0" distR="0" wp14:anchorId="37A41856" wp14:editId="2D467EF9">
+            <wp:extent cx="1743318" cy="2143424"/>
+            <wp:effectExtent l="0" t="0" r="9525" b="9525"/>
+            <wp:docPr id="1410311606" name="Imagen 1"/>
+            <wp:cNvGraphicFramePr>
+              <a:graphicFrameLocks xmlns:a="http://schemas.openxmlformats.org/drawingml/2006/main" noChangeAspect="1"/>
+            </wp:cNvGraphicFramePr>
+            <a:graphic xmlns:a="http://schemas.openxmlformats.org/drawingml/2006/main">
+              <a:graphicData uri="http://schemas.openxmlformats.org/drawingml/2006/picture">
+                <pic:pic xmlns:pic="http://schemas.openxmlformats.org/drawingml/2006/picture">
+                  <pic:nvPicPr>
+                    <pic:cNvPr id="1410311606" name=""/>
+                    <pic:cNvPicPr/>
+                  </pic:nvPicPr>
+                  <pic:blipFill>
+                    <a:blip r:embed="rId54"/>
+                    <a:stretch>
+                      <a:fillRect/>
+                    </a:stretch>
+                  </pic:blipFill>
+                  <pic:spPr>
+                    <a:xfrm>
+                      <a:off x="0" y="0"/>
+                      <a:ext cx="1743318" cy="2143424"/>
+                    </a:xfrm>
+                    <a:prstGeom prst="rect">
+                      <a:avLst/>
+                    </a:prstGeom>
+                  </pic:spPr>
+                </pic:pic>
+              </a:graphicData>
+            </a:graphic>
+          </wp:inline>
+        </w:drawing>
+      </w:r>
+      <w:r>
+        <w:rPr>
+          <w:noProof/>
+        </w:rPr>
+        <w:t xml:space="preserve"> </w:t>
+      </w:r>
+      <w:r>
+        <w:rPr>
+          <w:lang w:eastAsia="en-US"/>
+        </w:rPr>
+        <w:drawing>
+          <wp:inline distT="0" distB="0" distL="0" distR="0" wp14:anchorId="6A435F0B" wp14:editId="25397704">
+            <wp:extent cx="2181225" cy="4633052"/>
+            <wp:effectExtent l="0" t="0" r="0" b="0"/>
+            <wp:docPr id="1789927753" name="Imagen 1"/>
+            <wp:cNvGraphicFramePr>
+              <a:graphicFrameLocks xmlns:a="http://schemas.openxmlformats.org/drawingml/2006/main" noChangeAspect="1"/>
+            </wp:cNvGraphicFramePr>
+            <a:graphic xmlns:a="http://schemas.openxmlformats.org/drawingml/2006/main">
+              <a:graphicData uri="http://schemas.openxmlformats.org/drawingml/2006/picture">
+                <pic:pic xmlns:pic="http://schemas.openxmlformats.org/drawingml/2006/picture">
+                  <pic:nvPicPr>
+                    <pic:cNvPr id="1789927753" name=""/>
+                    <pic:cNvPicPr/>
+                  </pic:nvPicPr>
+                  <pic:blipFill>
+                    <a:blip r:embed="rId55"/>
+                    <a:stretch>
+                      <a:fillRect/>
+                    </a:stretch>
+                  </pic:blipFill>
+                  <pic:spPr>
+                    <a:xfrm>
+                      <a:off x="0" y="0"/>
+                      <a:ext cx="2196343" cy="4665164"/>
                     </a:xfrm>
                     <a:prstGeom prst="rect">
                       <a:avLst/>
@@ -14037,7 +14908,7 @@
   <w:style w:type="paragraph" w:default="1" w:styleId="Normal">
     <w:name w:val="Normal"/>
     <w:qFormat/>
-    <w:rsid w:val="00EC1A1B"/>
+    <w:rsid w:val="000D6A4E"/>
   </w:style>
   <w:style w:type="paragraph" w:styleId="Ttulo1">
     <w:name w:val="heading 1"/>
@@ -14137,6 +15008,7 @@
   <w:style w:type="character" w:default="1" w:styleId="Fuentedeprrafopredeter">
     <w:name w:val="Default Paragraph Font"/>
     <w:uiPriority w:val="1"/>
+    <w:semiHidden/>
     <w:unhideWhenUsed/>
   </w:style>
   <w:style w:type="table" w:default="1" w:styleId="Tablanormal">

</xml_diff>